<commit_message>
feat(main): make course structur
</commit_message>
<xml_diff>
--- a/project-personal/stage5/report/report.docx
+++ b/project-personal/stage5/report/report.docx
@@ -34,7 +34,7 @@
         <w:t xml:space="preserve">“</w:t>
       </w:r>
       <w:r>
-        <w:t xml:space="preserve">Индивидуальный проект этап 1</w:t>
+        <w:t xml:space="preserve">Индивидуальный проект этап 5</w:t>
       </w:r>
       <w:r>
         <w:t xml:space="preserve">”</w:t>
@@ -635,63 +635,7 @@
         <w:pStyle w:val="FirstParagraph"/>
       </w:pPr>
       <w:r>
-        <w:t xml:space="preserve">Установка Kali Linux</w:t>
-      </w:r>
-    </w:p>
-    <w:p>
-      <w:pPr>
-        <w:pStyle w:val="SourceCode"/>
-      </w:pPr>
-      <w:r>
-        <w:rPr>
-          <w:rStyle w:val="VerbatimChar"/>
-        </w:rPr>
-        <w:t xml:space="preserve">Установите дистрибутив Kali Linux в виртуальную машину.</w:t>
-      </w:r>
-      <w:r>
-        <w:br/>
-      </w:r>
-      <w:r>
-        <w:rPr>
-          <w:rStyle w:val="VerbatimChar"/>
-        </w:rPr>
-        <w:t xml:space="preserve">В качестве среды виртуализации предлагается использовать VirtualBox.</w:t>
-      </w:r>
-      <w:r>
-        <w:br/>
-      </w:r>
-      <w:r>
-        <w:rPr>
-          <w:rStyle w:val="VerbatimChar"/>
-        </w:rPr>
-        <w:t xml:space="preserve">Сайт Kali Linux: https://www.kali.org/</w:t>
-      </w:r>
-      <w:r>
-        <w:br/>
-      </w:r>
-      <w:r>
-        <w:rPr>
-          <w:rStyle w:val="VerbatimChar"/>
-        </w:rPr>
-        <w:t xml:space="preserve">Учётные данные по умолчанию:</w:t>
-      </w:r>
-      <w:r>
-        <w:br/>
-      </w:r>
-      <w:r>
-        <w:rPr>
-          <w:rStyle w:val="VerbatimChar"/>
-        </w:rPr>
-        <w:t xml:space="preserve">    логин: root;</w:t>
-      </w:r>
-      <w:r>
-        <w:br/>
-      </w:r>
-      <w:r>
-        <w:rPr>
-          <w:rStyle w:val="VerbatimChar"/>
-        </w:rPr>
-        <w:t xml:space="preserve">    пароль: toor.</w:t>
+        <w:t xml:space="preserve">Burp Suite представляет собой набор мощных инструментов безопасности веб-приложений, которые демонстрируют реальные возможности злоумышленника, проникающего в веб-приложения</w:t>
       </w:r>
     </w:p>
     <w:bookmarkEnd w:id="27"/>
@@ -734,7 +678,7 @@
       </w:r>
     </w:p>
     <w:bookmarkEnd w:id="28"/>
-    <w:bookmarkStart w:id="45" w:name="выполнение-лабораторной-работы"/>
+    <w:bookmarkStart w:id="51" w:name="выполнение-лабораторной-работы"/>
     <w:p>
       <w:pPr>
         <w:pStyle w:val="Heading1"/>
@@ -761,19 +705,7 @@
         <w:pStyle w:val="Compact"/>
       </w:pPr>
       <w:r>
-        <w:t xml:space="preserve">Я установила virtualbox и дистрибутив kali linux</w:t>
-      </w:r>
-    </w:p>
-    <w:p>
-      <w:pPr>
-        <w:numPr>
-          <w:ilvl w:val="0"/>
-          <w:numId w:val="1003"/>
-        </w:numPr>
-        <w:pStyle w:val="Compact"/>
-      </w:pPr>
-      <w:r>
-        <w:t xml:space="preserve">Затем я задала все необходимые параметры</w:t>
+        <w:t xml:space="preserve">Скачаем Burp Suite</w:t>
       </w:r>
       <w:r>
         <w:t xml:space="preserve"> </w:t>
@@ -782,7 +714,7 @@
       <w:r>
         <w:drawing>
           <wp:inline>
-            <wp:extent cx="5334000" cy="2758035"/>
+            <wp:extent cx="5334000" cy="3000116"/>
             <wp:effectExtent b="0" l="0" r="0" t="0"/>
             <wp:docPr descr="рис 1" title="" id="1" name="Picture"/>
             <a:graphic>
@@ -803,7 +735,7 @@
                   <pic:spPr bwMode="auto">
                     <a:xfrm>
                       <a:off x="0" y="0"/>
-                      <a:ext cx="5334000" cy="2758035"/>
+                      <a:ext cx="5334000" cy="3000116"/>
                     </a:xfrm>
                     <a:prstGeom prst="rect">
                       <a:avLst/>
@@ -822,6 +754,18 @@
         </w:drawing>
       </w:r>
       <w:bookmarkEnd w:id="30"/>
+    </w:p>
+    <w:p>
+      <w:pPr>
+        <w:numPr>
+          <w:ilvl w:val="0"/>
+          <w:numId w:val="1003"/>
+        </w:numPr>
+        <w:pStyle w:val="Compact"/>
+      </w:pPr>
+      <w:r>
+        <w:t xml:space="preserve">Устанавливаем при помощи терминала</w:t>
+      </w:r>
       <w:r>
         <w:t xml:space="preserve"> </w:t>
       </w:r>
@@ -829,7 +773,7 @@
       <w:r>
         <w:drawing>
           <wp:inline>
-            <wp:extent cx="5334000" cy="2743964"/>
+            <wp:extent cx="5334000" cy="994981"/>
             <wp:effectExtent b="0" l="0" r="0" t="0"/>
             <wp:docPr descr="рис 2" title="" id="1" name="Picture"/>
             <a:graphic>
@@ -850,7 +794,7 @@
                   <pic:spPr bwMode="auto">
                     <a:xfrm>
                       <a:off x="0" y="0"/>
-                      <a:ext cx="5334000" cy="2743964"/>
+                      <a:ext cx="5334000" cy="994981"/>
                     </a:xfrm>
                     <a:prstGeom prst="rect">
                       <a:avLst/>
@@ -869,6 +813,18 @@
         </w:drawing>
       </w:r>
       <w:bookmarkEnd w:id="32"/>
+    </w:p>
+    <w:p>
+      <w:pPr>
+        <w:numPr>
+          <w:ilvl w:val="0"/>
+          <w:numId w:val="1003"/>
+        </w:numPr>
+        <w:pStyle w:val="Compact"/>
+      </w:pPr>
+      <w:r>
+        <w:t xml:space="preserve">У нас открываются окна</w:t>
+      </w:r>
       <w:r>
         <w:t xml:space="preserve"> </w:t>
       </w:r>
@@ -876,7 +832,7 @@
       <w:r>
         <w:drawing>
           <wp:inline>
-            <wp:extent cx="5334000" cy="2724756"/>
+            <wp:extent cx="5072513" cy="4100362"/>
             <wp:effectExtent b="0" l="0" r="0" t="0"/>
             <wp:docPr descr="рис 3" title="" id="1" name="Picture"/>
             <a:graphic>
@@ -897,7 +853,7 @@
                   <pic:spPr bwMode="auto">
                     <a:xfrm>
                       <a:off x="0" y="0"/>
-                      <a:ext cx="5334000" cy="2724756"/>
+                      <a:ext cx="5072513" cy="4100362"/>
                     </a:xfrm>
                     <a:prstGeom prst="rect">
                       <a:avLst/>
@@ -923,7 +879,7 @@
       <w:r>
         <w:drawing>
           <wp:inline>
-            <wp:extent cx="5334000" cy="3025496"/>
+            <wp:extent cx="5053263" cy="4196614"/>
             <wp:effectExtent b="0" l="0" r="0" t="0"/>
             <wp:docPr descr="рис 4" title="" id="1" name="Picture"/>
             <a:graphic>
@@ -944,7 +900,7 @@
                   <pic:spPr bwMode="auto">
                     <a:xfrm>
                       <a:off x="0" y="0"/>
-                      <a:ext cx="5334000" cy="3025496"/>
+                      <a:ext cx="5053263" cy="4196614"/>
                     </a:xfrm>
                     <a:prstGeom prst="rect">
                       <a:avLst/>
@@ -963,18 +919,6 @@
         </w:drawing>
       </w:r>
       <w:bookmarkEnd w:id="36"/>
-    </w:p>
-    <w:p>
-      <w:pPr>
-        <w:numPr>
-          <w:ilvl w:val="0"/>
-          <w:numId w:val="1003"/>
-        </w:numPr>
-        <w:pStyle w:val="Compact"/>
-      </w:pPr>
-      <w:r>
-        <w:t xml:space="preserve">Запускаю и настраиваю</w:t>
-      </w:r>
       <w:r>
         <w:t xml:space="preserve"> </w:t>
       </w:r>
@@ -982,7 +926,7 @@
       <w:r>
         <w:drawing>
           <wp:inline>
-            <wp:extent cx="5334000" cy="4441767"/>
+            <wp:extent cx="5005136" cy="4109987"/>
             <wp:effectExtent b="0" l="0" r="0" t="0"/>
             <wp:docPr descr="рис 5" title="" id="1" name="Picture"/>
             <a:graphic>
@@ -1003,7 +947,7 @@
                   <pic:spPr bwMode="auto">
                     <a:xfrm>
                       <a:off x="0" y="0"/>
-                      <a:ext cx="5334000" cy="4441767"/>
+                      <a:ext cx="5005136" cy="4109987"/>
                     </a:xfrm>
                     <a:prstGeom prst="rect">
                       <a:avLst/>
@@ -1029,7 +973,7 @@
       <w:r>
         <w:drawing>
           <wp:inline>
-            <wp:extent cx="5334000" cy="4427611"/>
+            <wp:extent cx="5334000" cy="4139927"/>
             <wp:effectExtent b="0" l="0" r="0" t="0"/>
             <wp:docPr descr="рис 6" title="" id="1" name="Picture"/>
             <a:graphic>
@@ -1050,7 +994,7 @@
                   <pic:spPr bwMode="auto">
                     <a:xfrm>
                       <a:off x="0" y="0"/>
-                      <a:ext cx="5334000" cy="4427611"/>
+                      <a:ext cx="5334000" cy="4139927"/>
                     </a:xfrm>
                     <a:prstGeom prst="rect">
                       <a:avLst/>
@@ -1076,7 +1020,7 @@
       <w:r>
         <w:drawing>
           <wp:inline>
-            <wp:extent cx="5334000" cy="4424426"/>
+            <wp:extent cx="5334000" cy="4169433"/>
             <wp:effectExtent b="0" l="0" r="0" t="0"/>
             <wp:docPr descr="рис 7" title="" id="1" name="Picture"/>
             <a:graphic>
@@ -1097,7 +1041,7 @@
                   <pic:spPr bwMode="auto">
                     <a:xfrm>
                       <a:off x="0" y="0"/>
-                      <a:ext cx="5334000" cy="4424426"/>
+                      <a:ext cx="5334000" cy="4169433"/>
                     </a:xfrm>
                     <a:prstGeom prst="rect">
                       <a:avLst/>
@@ -1116,18 +1060,6 @@
         </w:drawing>
       </w:r>
       <w:bookmarkEnd w:id="42"/>
-    </w:p>
-    <w:p>
-      <w:pPr>
-        <w:numPr>
-          <w:ilvl w:val="0"/>
-          <w:numId w:val="1003"/>
-        </w:numPr>
-        <w:pStyle w:val="Compact"/>
-      </w:pPr>
-      <w:r>
-        <w:t xml:space="preserve">Перезапускаю, Кали Линукс успешно установлен.</w:t>
-      </w:r>
       <w:r>
         <w:t xml:space="preserve"> </w:t>
       </w:r>
@@ -1135,7 +1067,7 @@
       <w:r>
         <w:drawing>
           <wp:inline>
-            <wp:extent cx="5334000" cy="4408317"/>
+            <wp:extent cx="5334000" cy="4174123"/>
             <wp:effectExtent b="0" l="0" r="0" t="0"/>
             <wp:docPr descr="рис 8" title="" id="1" name="Picture"/>
             <a:graphic>
@@ -1156,7 +1088,7 @@
                   <pic:spPr bwMode="auto">
                     <a:xfrm>
                       <a:off x="0" y="0"/>
-                      <a:ext cx="5334000" cy="4408317"/>
+                      <a:ext cx="5334000" cy="4174123"/>
                     </a:xfrm>
                     <a:prstGeom prst="rect">
                       <a:avLst/>
@@ -1176,8 +1108,167 @@
       </w:r>
       <w:bookmarkEnd w:id="44"/>
     </w:p>
-    <w:bookmarkEnd w:id="45"/>
-    <w:bookmarkStart w:id="47" w:name="выводы"/>
+    <w:p>
+      <w:pPr>
+        <w:numPr>
+          <w:ilvl w:val="0"/>
+          <w:numId w:val="1003"/>
+        </w:numPr>
+        <w:pStyle w:val="Compact"/>
+      </w:pPr>
+      <w:r>
+        <w:t xml:space="preserve">Теперь мы можем им успешно пользоваться</w:t>
+      </w:r>
+      <w:r>
+        <w:t xml:space="preserve"> </w:t>
+      </w:r>
+      <w:bookmarkStart w:id="46" w:name="fig:009"/>
+      <w:r>
+        <w:drawing>
+          <wp:inline>
+            <wp:extent cx="5334000" cy="2976962"/>
+            <wp:effectExtent b="0" l="0" r="0" t="0"/>
+            <wp:docPr descr="рис 9" title="" id="1" name="Picture"/>
+            <a:graphic>
+              <a:graphicData uri="http://schemas.openxmlformats.org/drawingml/2006/picture">
+                <pic:pic>
+                  <pic:nvPicPr>
+                    <pic:cNvPr descr="image/9.png" id="0" name="Picture"/>
+                    <pic:cNvPicPr>
+                      <a:picLocks noChangeArrowheads="1" noChangeAspect="1"/>
+                    </pic:cNvPicPr>
+                  </pic:nvPicPr>
+                  <pic:blipFill>
+                    <a:blip r:embed="rId45"/>
+                    <a:stretch>
+                      <a:fillRect/>
+                    </a:stretch>
+                  </pic:blipFill>
+                  <pic:spPr bwMode="auto">
+                    <a:xfrm>
+                      <a:off x="0" y="0"/>
+                      <a:ext cx="5334000" cy="2976962"/>
+                    </a:xfrm>
+                    <a:prstGeom prst="rect">
+                      <a:avLst/>
+                    </a:prstGeom>
+                    <a:noFill/>
+                    <a:ln w="9525">
+                      <a:noFill/>
+                      <a:headEnd/>
+                      <a:tailEnd/>
+                    </a:ln>
+                  </pic:spPr>
+                </pic:pic>
+              </a:graphicData>
+            </a:graphic>
+          </wp:inline>
+        </w:drawing>
+      </w:r>
+      <w:bookmarkEnd w:id="46"/>
+      <w:r>
+        <w:t xml:space="preserve"> </w:t>
+      </w:r>
+      <w:r>
+        <w:t xml:space="preserve">Как мы вилдим Burp Suite предлагает много опций и возможностей</w:t>
+      </w:r>
+      <w:r>
+        <w:t xml:space="preserve"> </w:t>
+      </w:r>
+      <w:bookmarkStart w:id="48" w:name="fig:010"/>
+      <w:r>
+        <w:drawing>
+          <wp:inline>
+            <wp:extent cx="5334000" cy="3023373"/>
+            <wp:effectExtent b="0" l="0" r="0" t="0"/>
+            <wp:docPr descr="рис 10" title="" id="1" name="Picture"/>
+            <a:graphic>
+              <a:graphicData uri="http://schemas.openxmlformats.org/drawingml/2006/picture">
+                <pic:pic>
+                  <pic:nvPicPr>
+                    <pic:cNvPr descr="image/10.png" id="0" name="Picture"/>
+                    <pic:cNvPicPr>
+                      <a:picLocks noChangeArrowheads="1" noChangeAspect="1"/>
+                    </pic:cNvPicPr>
+                  </pic:nvPicPr>
+                  <pic:blipFill>
+                    <a:blip r:embed="rId47"/>
+                    <a:stretch>
+                      <a:fillRect/>
+                    </a:stretch>
+                  </pic:blipFill>
+                  <pic:spPr bwMode="auto">
+                    <a:xfrm>
+                      <a:off x="0" y="0"/>
+                      <a:ext cx="5334000" cy="3023373"/>
+                    </a:xfrm>
+                    <a:prstGeom prst="rect">
+                      <a:avLst/>
+                    </a:prstGeom>
+                    <a:noFill/>
+                    <a:ln w="9525">
+                      <a:noFill/>
+                      <a:headEnd/>
+                      <a:tailEnd/>
+                    </a:ln>
+                  </pic:spPr>
+                </pic:pic>
+              </a:graphicData>
+            </a:graphic>
+          </wp:inline>
+        </w:drawing>
+      </w:r>
+      <w:bookmarkEnd w:id="48"/>
+      <w:r>
+        <w:t xml:space="preserve"> </w:t>
+      </w:r>
+      <w:bookmarkStart w:id="50" w:name="fig:011"/>
+      <w:r>
+        <w:drawing>
+          <wp:inline>
+            <wp:extent cx="5334000" cy="3528825"/>
+            <wp:effectExtent b="0" l="0" r="0" t="0"/>
+            <wp:docPr descr="рис 11" title="" id="1" name="Picture"/>
+            <a:graphic>
+              <a:graphicData uri="http://schemas.openxmlformats.org/drawingml/2006/picture">
+                <pic:pic>
+                  <pic:nvPicPr>
+                    <pic:cNvPr descr="image/11.png" id="0" name="Picture"/>
+                    <pic:cNvPicPr>
+                      <a:picLocks noChangeArrowheads="1" noChangeAspect="1"/>
+                    </pic:cNvPicPr>
+                  </pic:nvPicPr>
+                  <pic:blipFill>
+                    <a:blip r:embed="rId49"/>
+                    <a:stretch>
+                      <a:fillRect/>
+                    </a:stretch>
+                  </pic:blipFill>
+                  <pic:spPr bwMode="auto">
+                    <a:xfrm>
+                      <a:off x="0" y="0"/>
+                      <a:ext cx="5334000" cy="3528825"/>
+                    </a:xfrm>
+                    <a:prstGeom prst="rect">
+                      <a:avLst/>
+                    </a:prstGeom>
+                    <a:noFill/>
+                    <a:ln w="9525">
+                      <a:noFill/>
+                      <a:headEnd/>
+                      <a:tailEnd/>
+                    </a:ln>
+                  </pic:spPr>
+                </pic:pic>
+              </a:graphicData>
+            </a:graphic>
+          </wp:inline>
+        </w:drawing>
+      </w:r>
+      <w:bookmarkEnd w:id="50"/>
+    </w:p>
+    <w:bookmarkEnd w:id="51"/>
+    <w:bookmarkStart w:id="53" w:name="выводы"/>
     <w:p>
       <w:pPr>
         <w:pStyle w:val="Heading1"/>
@@ -1200,7 +1291,7 @@
         <w:pStyle w:val="FirstParagraph"/>
       </w:pPr>
       <w:r>
-        <w:t xml:space="preserve">Я установила Kali Linux в виртуальную машину.</w:t>
+        <w:t xml:space="preserve">Я установила Burp Suite в виртуальную машину и воспользовалась им.</w:t>
       </w:r>
       <w:r>
         <w:t xml:space="preserve"> </w:t>
@@ -1209,9 +1300,9 @@
         <w:t xml:space="preserve"># Список литературы{.unnumbered}</w:t>
       </w:r>
     </w:p>
-    <w:bookmarkStart w:id="46" w:name="refs"/>
-    <w:bookmarkEnd w:id="46"/>
-    <w:bookmarkEnd w:id="47"/>
+    <w:bookmarkStart w:id="52" w:name="refs"/>
+    <w:bookmarkEnd w:id="52"/>
+    <w:bookmarkEnd w:id="53"/>
     <w:sectPr/>
   </w:body>
 </w:document>

</xml_diff>